<commit_message>
change into interview question
</commit_message>
<xml_diff>
--- a/Interview Questions.docx
+++ b/Interview Questions.docx
@@ -166,13 +166,7 @@
         <w:rPr>
           <w:rFonts w:ascii="Helvetica;Arial;sans-serif" w:hAnsi="Helvetica;Arial;sans-serif"/>
         </w:rPr>
-        <w:t xml:space="preserve"> bl</w:t>
-      </w:r>
-      <w:r>
-        <w:rPr>
-          <w:rFonts w:ascii="Helvetica;Arial;sans-serif" w:hAnsi="Helvetica;Arial;sans-serif"/>
-        </w:rPr>
-        <w:t xml:space="preserve">ock of code takes more time then this execution goes background and interpreter start execute next block. Node </w:t>
+        <w:t xml:space="preserve"> block of code takes more time then this execution goes background and interpreter start execute next block. Node </w:t>
       </w:r>
       <w:proofErr w:type="spellStart"/>
       <w:r>
@@ -206,10 +200,7 @@
       </w:r>
       <w:proofErr w:type="gramEnd"/>
       <w:r>
-        <w:t xml:space="preserve"> bac</w:t>
-      </w:r>
-      <w:r>
-        <w:t>k:</w:t>
+        <w:t xml:space="preserve"> back:</w:t>
       </w:r>
       <w:r>
         <w:br/>
@@ -290,15 +281,7 @@
           <w:color w:val="202124"/>
           <w:sz w:val="23"/>
         </w:rPr>
-        <w:t>called at the completion of a given task; this prevents any blocking, and allows other code to be run in</w:t>
-      </w:r>
-      <w:r>
-        <w:rPr>
-          <w:rFonts w:ascii="arial;sans-serif" w:hAnsi="arial;sans-serif"/>
-          <w:color w:val="202124"/>
-          <w:sz w:val="23"/>
-        </w:rPr>
-        <w:t xml:space="preserve"> the meantime.</w:t>
+        <w:t>called at the completion of a given task; this prevents any blocking, and allows other code to be run in the meantime.</w:t>
       </w:r>
     </w:p>
     <w:p>
@@ -421,30 +404,14 @@
       <w:r>
         <w:br/>
       </w:r>
-      <w:r>
-        <w:fldChar w:fldCharType="begin"/>
-      </w:r>
-      <w:r>
-        <w:instrText xml:space="preserve"> HYPERLINK "</w:instrText>
-      </w:r>
-      <w:r>
-        <w:instrText>https://medium.com/better-programming/difference-between-regular-functions-and-arrow-functions-f65639aba256#:~:text=Regular%20functions%20created%20using%20function,be%20used%20as%20constructor%20functions</w:instrText>
-      </w:r>
-      <w:r>
-        <w:instrText xml:space="preserve">" </w:instrText>
-      </w:r>
-      <w:r>
-        <w:fldChar w:fldCharType="separate"/>
-      </w:r>
-      <w:r>
-        <w:rPr>
-          <w:rStyle w:val="Hyperlink"/>
-        </w:rPr>
-        <w:t>https://medium.com/better-programming/difference-between-regular-functions-and-arrow-functions-f65639aba256#:~:text=Regular%20functions%20created%20using%20function,be%20used%20as%20constructor%20functions</w:t>
-      </w:r>
-      <w:r>
-        <w:fldChar w:fldCharType="end"/>
-      </w:r>
+      <w:hyperlink r:id="rId6" w:history="1">
+        <w:r>
+          <w:rPr>
+            <w:rStyle w:val="Hyperlink"/>
+          </w:rPr>
+          <w:t>https://medium.com/better-programming/difference-between-regular-functions-and-arrow-functions-f65639aba256#:~:text=Regular%20functions%20created%20using%20function,be%20used%20as%20constructor%20functions</w:t>
+        </w:r>
+      </w:hyperlink>
       <w:r>
         <w:t>.</w:t>
       </w:r>
@@ -494,7 +461,7 @@
         </w:rPr>
         <w:br/>
       </w:r>
-      <w:hyperlink r:id="rId6" w:anchor=":~:text=var%20and%20let%20are%20both,program%20as%20compared%20to%20let" w:history="1">
+      <w:hyperlink r:id="rId7" w:anchor=":~:text=var%20and%20let%20are%20both,program%20as%20compared%20to%20let" w:history="1">
         <w:r>
           <w:rPr>
             <w:rStyle w:val="Hyperlink"/>
@@ -513,7 +480,11 @@
         <w:t>.</w:t>
       </w:r>
     </w:p>
-    <w:p/>
+    <w:p>
+      <w:r>
+        <w:t xml:space="preserve">   </w:t>
+      </w:r>
+    </w:p>
     <w:p>
       <w:pPr>
         <w:rPr>
@@ -553,7 +524,7 @@
           <w:numId w:val="1"/>
         </w:numPr>
       </w:pPr>
-      <w:hyperlink r:id="rId7" w:history="1">
+      <w:hyperlink r:id="rId8" w:history="1">
         <w:r>
           <w:rPr>
             <w:rStyle w:val="Hyperlink"/>
@@ -615,15 +586,7 @@
           <w:color w:val="202124"/>
           <w:sz w:val="23"/>
         </w:rPr>
-        <w:t xml:space="preserve">You need to design a function, which will take an array of integers </w:t>
-      </w:r>
-      <w:r>
-        <w:rPr>
-          <w:rFonts w:ascii="arial;sans-serif" w:hAnsi="arial;sans-serif"/>
-          <w:color w:val="202124"/>
-          <w:sz w:val="23"/>
-        </w:rPr>
-        <w:t>and will return smallest positive integer in that array.</w:t>
+        <w:t>You need to design a function, which will take an array of integers and will return smallest positive integer in that array.</w:t>
       </w:r>
     </w:p>
     <w:p>
@@ -701,15 +664,7 @@
           <w:sz w:val="23"/>
         </w:rPr>
         <w:lastRenderedPageBreak/>
-        <w:t>Above is an example, u</w:t>
-      </w:r>
-      <w:r>
-        <w:rPr>
-          <w:rFonts w:ascii="arial;sans-serif" w:hAnsi="arial;sans-serif"/>
-          <w:color w:val="202124"/>
-          <w:sz w:val="23"/>
-        </w:rPr>
-        <w:t xml:space="preserve">nderstanding of question is a part of exercise. </w:t>
+        <w:t xml:space="preserve">Above is an example, understanding of question is a part of exercise. </w:t>
       </w:r>
       <w:proofErr w:type="gramStart"/>
       <w:r>
@@ -1042,15 +997,7 @@
           <w:color w:val="202124"/>
           <w:sz w:val="23"/>
         </w:rPr>
-        <w:t xml:space="preserve">  </w:t>
-      </w:r>
-      <w:r>
-        <w:rPr>
-          <w:rFonts w:ascii="arial;sans-serif" w:hAnsi="arial;sans-serif"/>
-          <w:color w:val="202124"/>
-          <w:sz w:val="23"/>
-        </w:rPr>
-        <w:t>}, 1000);</w:t>
+        <w:t xml:space="preserve">  }, 1000);</w:t>
       </w:r>
     </w:p>
     <w:p>
@@ -1075,6 +1022,327 @@
         <w:br/>
       </w:r>
     </w:p>
+    <w:p>
+      <w:pPr>
+        <w:widowControl/>
+        <w:rPr>
+          <w:rFonts w:ascii="Times New Roman" w:eastAsia="Times New Roman" w:hAnsi="Times New Roman" w:cs="Times New Roman"/>
+          <w:kern w:val="0"/>
+          <w:sz w:val="24"/>
+          <w:lang w:val="en-PK" w:eastAsia="en-GB" w:bidi="ar-SA"/>
+        </w:rPr>
+      </w:pPr>
+      <w:r>
+        <w:rPr>
+          <w:b/>
+          <w:bCs/>
+          <w:sz w:val="24"/>
+        </w:rPr>
+        <w:t xml:space="preserve">14: Node is single threaded but </w:t>
+      </w:r>
+      <w:r>
+        <w:rPr>
+          <w:b/>
+          <w:bCs/>
+          <w:sz w:val="24"/>
+        </w:rPr>
+        <w:t>how server for multiple requests.</w:t>
+      </w:r>
+      <w:r>
+        <w:rPr>
+          <w:b/>
+          <w:bCs/>
+          <w:sz w:val="24"/>
+        </w:rPr>
+        <w:br/>
+      </w:r>
+      <w:r>
+        <w:rPr>
+          <w:b/>
+          <w:bCs/>
+        </w:rPr>
+        <w:t>https://medium.com/@cinish/nodejs-multiple-client-requests-694d6353218b#:~:text=Multiple%20clients%20make%20multiple%20requests,This%20EventLoop%20is%20single%20threaded.</w:t>
+      </w:r>
+      <w:r>
+        <w:rPr>
+          <w:b/>
+          <w:bCs/>
+        </w:rPr>
+        <w:br/>
+      </w:r>
+      <w:r>
+        <w:rPr>
+          <w:rFonts w:ascii="Charter" w:eastAsia="Times New Roman" w:hAnsi="Charter" w:cs="Times New Roman"/>
+          <w:color w:val="292929"/>
+          <w:spacing w:val="-1"/>
+          <w:kern w:val="0"/>
+          <w:sz w:val="32"/>
+          <w:szCs w:val="32"/>
+          <w:shd w:val="clear" w:color="auto" w:fill="FFFFFF"/>
+          <w:lang w:val="en-PK" w:eastAsia="en-GB" w:bidi="ar-SA"/>
+        </w:rPr>
+        <w:t>NodeJS Web Server maintains a</w:t>
+      </w:r>
+      <w:r>
+        <w:rPr>
+          <w:rFonts w:ascii="Charter" w:eastAsia="Times New Roman" w:hAnsi="Charter" w:cs="Times New Roman"/>
+          <w:b/>
+          <w:bCs/>
+          <w:color w:val="292929"/>
+          <w:spacing w:val="-1"/>
+          <w:kern w:val="0"/>
+          <w:sz w:val="32"/>
+          <w:szCs w:val="32"/>
+          <w:shd w:val="clear" w:color="auto" w:fill="FFFFFF"/>
+          <w:lang w:val="en-PK" w:eastAsia="en-GB" w:bidi="ar-SA"/>
+        </w:rPr>
+        <w:t> limited Thread Pool</w:t>
+      </w:r>
+      <w:r>
+        <w:rPr>
+          <w:rFonts w:ascii="Charter" w:eastAsia="Times New Roman" w:hAnsi="Charter" w:cs="Times New Roman"/>
+          <w:color w:val="292929"/>
+          <w:spacing w:val="-1"/>
+          <w:kern w:val="0"/>
+          <w:sz w:val="32"/>
+          <w:szCs w:val="32"/>
+          <w:shd w:val="clear" w:color="auto" w:fill="FFFFFF"/>
+          <w:lang w:val="en-PK" w:eastAsia="en-GB" w:bidi="ar-SA"/>
+        </w:rPr>
+        <w:t> to provide services to client requests. Multiple clients make multiple requests to the NodeJS server. NodeJS receives these requests and places them into the </w:t>
+      </w:r>
+      <w:r>
+        <w:rPr>
+          <w:rFonts w:ascii="Charter" w:eastAsia="Times New Roman" w:hAnsi="Charter" w:cs="Times New Roman"/>
+          <w:b/>
+          <w:bCs/>
+          <w:color w:val="292929"/>
+          <w:spacing w:val="-1"/>
+          <w:kern w:val="0"/>
+          <w:sz w:val="32"/>
+          <w:szCs w:val="32"/>
+          <w:shd w:val="clear" w:color="auto" w:fill="FFFFFF"/>
+          <w:lang w:val="en-PK" w:eastAsia="en-GB" w:bidi="ar-SA"/>
+        </w:rPr>
+        <w:t>EventQueue .</w:t>
+      </w:r>
+      <w:r>
+        <w:rPr>
+          <w:rFonts w:ascii="Charter" w:eastAsia="Times New Roman" w:hAnsi="Charter" w:cs="Times New Roman"/>
+          <w:b/>
+          <w:bCs/>
+          <w:color w:val="292929"/>
+          <w:spacing w:val="-1"/>
+          <w:kern w:val="0"/>
+          <w:sz w:val="32"/>
+          <w:szCs w:val="32"/>
+          <w:shd w:val="clear" w:color="auto" w:fill="FFFFFF"/>
+          <w:lang w:val="en-PK" w:eastAsia="en-GB" w:bidi="ar-SA"/>
+        </w:rPr>
+        <w:br/>
+      </w:r>
+      <w:r>
+        <w:rPr>
+          <w:rFonts w:ascii="Charter" w:eastAsia="Times New Roman" w:hAnsi="Charter" w:cs="Times New Roman"/>
+          <w:color w:val="292929"/>
+          <w:spacing w:val="-1"/>
+          <w:kern w:val="0"/>
+          <w:sz w:val="32"/>
+          <w:szCs w:val="32"/>
+          <w:shd w:val="clear" w:color="auto" w:fill="FFFFFF"/>
+          <w:lang w:val="en-PK" w:eastAsia="en-GB" w:bidi="ar-SA"/>
+        </w:rPr>
+        <w:t>NodeJS server has an internal component referred to as the </w:t>
+      </w:r>
+      <w:r>
+        <w:rPr>
+          <w:rFonts w:ascii="Charter" w:eastAsia="Times New Roman" w:hAnsi="Charter" w:cs="Times New Roman"/>
+          <w:b/>
+          <w:bCs/>
+          <w:color w:val="292929"/>
+          <w:spacing w:val="-1"/>
+          <w:kern w:val="0"/>
+          <w:sz w:val="32"/>
+          <w:szCs w:val="32"/>
+          <w:shd w:val="clear" w:color="auto" w:fill="FFFFFF"/>
+          <w:lang w:val="en-PK" w:eastAsia="en-GB" w:bidi="ar-SA"/>
+        </w:rPr>
+        <w:t>EventLoop </w:t>
+      </w:r>
+      <w:r>
+        <w:rPr>
+          <w:rFonts w:ascii="Charter" w:eastAsia="Times New Roman" w:hAnsi="Charter" w:cs="Times New Roman"/>
+          <w:color w:val="292929"/>
+          <w:spacing w:val="-1"/>
+          <w:kern w:val="0"/>
+          <w:sz w:val="32"/>
+          <w:szCs w:val="32"/>
+          <w:shd w:val="clear" w:color="auto" w:fill="FFFFFF"/>
+          <w:lang w:val="en-PK" w:eastAsia="en-GB" w:bidi="ar-SA"/>
+        </w:rPr>
+        <w:t>which is an infinite loop that receives requests and processes them. </w:t>
+      </w:r>
+      <w:r>
+        <w:rPr>
+          <w:rFonts w:ascii="Charter" w:eastAsia="Times New Roman" w:hAnsi="Charter" w:cs="Times New Roman"/>
+          <w:b/>
+          <w:bCs/>
+          <w:color w:val="292929"/>
+          <w:spacing w:val="-1"/>
+          <w:kern w:val="0"/>
+          <w:sz w:val="32"/>
+          <w:szCs w:val="32"/>
+          <w:shd w:val="clear" w:color="auto" w:fill="FFFFFF"/>
+          <w:lang w:val="en-PK" w:eastAsia="en-GB" w:bidi="ar-SA"/>
+        </w:rPr>
+        <w:t>This EventLoop is single threaded</w:t>
+      </w:r>
+      <w:r>
+        <w:rPr>
+          <w:rFonts w:ascii="Charter" w:eastAsia="Times New Roman" w:hAnsi="Charter" w:cs="Times New Roman"/>
+          <w:color w:val="292929"/>
+          <w:spacing w:val="-1"/>
+          <w:kern w:val="0"/>
+          <w:sz w:val="32"/>
+          <w:szCs w:val="32"/>
+          <w:shd w:val="clear" w:color="auto" w:fill="FFFFFF"/>
+          <w:lang w:val="en-PK" w:eastAsia="en-GB" w:bidi="ar-SA"/>
+        </w:rPr>
+        <w:t>. In other words, </w:t>
+      </w:r>
+      <w:r>
+        <w:rPr>
+          <w:rFonts w:ascii="Charter" w:eastAsia="Times New Roman" w:hAnsi="Charter" w:cs="Times New Roman"/>
+          <w:b/>
+          <w:bCs/>
+          <w:color w:val="292929"/>
+          <w:spacing w:val="-1"/>
+          <w:kern w:val="0"/>
+          <w:sz w:val="32"/>
+          <w:szCs w:val="32"/>
+          <w:shd w:val="clear" w:color="auto" w:fill="FFFFFF"/>
+          <w:lang w:val="en-PK" w:eastAsia="en-GB" w:bidi="ar-SA"/>
+        </w:rPr>
+        <w:t>EventLoop is the listener for the EventQueue</w:t>
+      </w:r>
+      <w:r>
+        <w:rPr>
+          <w:rFonts w:ascii="Charter" w:eastAsia="Times New Roman" w:hAnsi="Charter" w:cs="Times New Roman"/>
+          <w:color w:val="292929"/>
+          <w:spacing w:val="-1"/>
+          <w:kern w:val="0"/>
+          <w:sz w:val="32"/>
+          <w:szCs w:val="32"/>
+          <w:shd w:val="clear" w:color="auto" w:fill="FFFFFF"/>
+          <w:lang w:val="en-PK" w:eastAsia="en-GB" w:bidi="ar-SA"/>
+        </w:rPr>
+        <w:t>.</w:t>
+      </w:r>
+      <w:r>
+        <w:rPr>
+          <w:rFonts w:ascii="Charter" w:eastAsia="Times New Roman" w:hAnsi="Charter" w:cs="Times New Roman"/>
+          <w:color w:val="292929"/>
+          <w:spacing w:val="-1"/>
+          <w:kern w:val="0"/>
+          <w:sz w:val="32"/>
+          <w:szCs w:val="32"/>
+          <w:lang w:val="en-PK" w:eastAsia="en-GB" w:bidi="ar-SA"/>
+        </w:rPr>
+        <w:br/>
+      </w:r>
+      <w:r>
+        <w:rPr>
+          <w:rFonts w:ascii="Charter" w:eastAsia="Times New Roman" w:hAnsi="Charter" w:cs="Times New Roman"/>
+          <w:color w:val="292929"/>
+          <w:spacing w:val="-1"/>
+          <w:kern w:val="0"/>
+          <w:sz w:val="32"/>
+          <w:szCs w:val="32"/>
+          <w:shd w:val="clear" w:color="auto" w:fill="FFFFFF"/>
+          <w:lang w:val="en-PK" w:eastAsia="en-GB" w:bidi="ar-SA"/>
+        </w:rPr>
+        <w:t>So, we have an event queue where the requests are being placed and we have an event loop listening to these requests in the event queue. What happens next?</w:t>
+      </w:r>
+      <w:r>
+        <w:rPr>
+          <w:rFonts w:ascii="Charter" w:eastAsia="Times New Roman" w:hAnsi="Charter" w:cs="Times New Roman"/>
+          <w:color w:val="292929"/>
+          <w:spacing w:val="-1"/>
+          <w:kern w:val="0"/>
+          <w:sz w:val="32"/>
+          <w:szCs w:val="32"/>
+          <w:lang w:val="en-PK" w:eastAsia="en-GB" w:bidi="ar-SA"/>
+        </w:rPr>
+        <w:br/>
+      </w:r>
+      <w:r>
+        <w:rPr>
+          <w:rFonts w:ascii="Charter" w:eastAsia="Times New Roman" w:hAnsi="Charter" w:cs="Times New Roman"/>
+          <w:color w:val="292929"/>
+          <w:spacing w:val="-1"/>
+          <w:kern w:val="0"/>
+          <w:sz w:val="32"/>
+          <w:szCs w:val="32"/>
+          <w:shd w:val="clear" w:color="auto" w:fill="FFFFFF"/>
+          <w:lang w:val="en-PK" w:eastAsia="en-GB" w:bidi="ar-SA"/>
+        </w:rPr>
+        <w:t>The listener(the event loop) processes the request and if it is able to process the request without needing any blocking IO operations, then the event loop would itself process the request and sends the response back to the client by itself.</w:t>
+      </w:r>
+      <w:r>
+        <w:rPr>
+          <w:rFonts w:ascii="Charter" w:eastAsia="Times New Roman" w:hAnsi="Charter" w:cs="Times New Roman"/>
+          <w:color w:val="292929"/>
+          <w:spacing w:val="-1"/>
+          <w:kern w:val="0"/>
+          <w:sz w:val="32"/>
+          <w:szCs w:val="32"/>
+          <w:lang w:val="en-PK" w:eastAsia="en-GB" w:bidi="ar-SA"/>
+        </w:rPr>
+        <w:br/>
+      </w:r>
+      <w:r>
+        <w:rPr>
+          <w:rFonts w:ascii="Charter" w:eastAsia="Times New Roman" w:hAnsi="Charter" w:cs="Times New Roman"/>
+          <w:color w:val="292929"/>
+          <w:spacing w:val="-1"/>
+          <w:kern w:val="0"/>
+          <w:sz w:val="32"/>
+          <w:szCs w:val="32"/>
+          <w:shd w:val="clear" w:color="auto" w:fill="FFFFFF"/>
+          <w:lang w:val="en-PK" w:eastAsia="en-GB" w:bidi="ar-SA"/>
+        </w:rPr>
+        <w:t>If the current request uses blocking IO operations, the event loop sees whether there are threads available in the </w:t>
+      </w:r>
+      <w:r>
+        <w:rPr>
+          <w:rFonts w:ascii="Charter" w:eastAsia="Times New Roman" w:hAnsi="Charter" w:cs="Times New Roman"/>
+          <w:b/>
+          <w:bCs/>
+          <w:color w:val="292929"/>
+          <w:spacing w:val="-1"/>
+          <w:kern w:val="0"/>
+          <w:sz w:val="32"/>
+          <w:szCs w:val="32"/>
+          <w:shd w:val="clear" w:color="auto" w:fill="FFFFFF"/>
+          <w:lang w:val="en-PK" w:eastAsia="en-GB" w:bidi="ar-SA"/>
+        </w:rPr>
+        <w:t>thread pool, </w:t>
+      </w:r>
+      <w:r>
+        <w:rPr>
+          <w:rFonts w:ascii="Charter" w:eastAsia="Times New Roman" w:hAnsi="Charter" w:cs="Times New Roman"/>
+          <w:color w:val="292929"/>
+          <w:spacing w:val="-1"/>
+          <w:kern w:val="0"/>
+          <w:sz w:val="32"/>
+          <w:szCs w:val="32"/>
+          <w:shd w:val="clear" w:color="auto" w:fill="FFFFFF"/>
+          <w:lang w:val="en-PK" w:eastAsia="en-GB" w:bidi="ar-SA"/>
+        </w:rPr>
+        <w:t>picks up one thread from the thread pool and assigns the particular request to the picked thread. That thread does the blocking IO operations and sends the response back to the event loop and once the response gets to the event loop, the event loop sends the response back to the client.</w:t>
+      </w:r>
+    </w:p>
+    <w:p/>
     <w:sectPr>
       <w:pgSz w:w="11906" w:h="16838"/>
       <w:pgMar w:top="1440" w:right="1440" w:bottom="1440" w:left="1440" w:header="0" w:footer="0" w:gutter="0"/>
@@ -2145,6 +2413,29 @@
       <w:rFonts w:cs="Mangal"/>
     </w:rPr>
   </w:style>
+  <w:style w:type="character" w:styleId="FollowedHyperlink">
+    <w:name w:val="FollowedHyperlink"/>
+    <w:basedOn w:val="DefaultParagraphFont"/>
+    <w:uiPriority w:val="99"/>
+    <w:semiHidden/>
+    <w:unhideWhenUsed/>
+    <w:rsid w:val="00F85A37"/>
+    <w:rPr>
+      <w:color w:val="800080" w:themeColor="followedHyperlink"/>
+      <w:u w:val="single"/>
+    </w:rPr>
+  </w:style>
+  <w:style w:type="character" w:styleId="Strong">
+    <w:name w:val="Strong"/>
+    <w:basedOn w:val="DefaultParagraphFont"/>
+    <w:uiPriority w:val="22"/>
+    <w:qFormat/>
+    <w:rsid w:val="00F85A37"/>
+    <w:rPr>
+      <w:b/>
+      <w:bCs/>
+    </w:rPr>
+  </w:style>
 </w:styles>
 </file>
 

</xml_diff>